<commit_message>
updated base index file, added some images
</commit_message>
<xml_diff>
--- a/archive/content/background.docx
+++ b/archive/content/background.docx
@@ -8,18 +8,18 @@
           <w:noProof/>
         </w:rPr>
         <w:drawing>
-          <wp:anchor distT="0" distB="0" distL="114300" distR="114300" simplePos="0" relativeHeight="251676672" behindDoc="0" locked="0" layoutInCell="1" allowOverlap="1" wp14:anchorId="2DD49600" wp14:editId="34E4BC11">
+          <wp:anchor distT="0" distB="0" distL="114300" distR="114300" simplePos="0" relativeHeight="251676672" behindDoc="0" locked="0" layoutInCell="1" allowOverlap="1" wp14:anchorId="188398D2" wp14:editId="163318CB">
             <wp:simplePos x="0" y="0"/>
             <wp:positionH relativeFrom="margin">
-              <wp:align>center</wp:align>
+              <wp:align>right</wp:align>
             </wp:positionH>
             <wp:positionV relativeFrom="paragraph">
-              <wp:posOffset>-151545</wp:posOffset>
+              <wp:posOffset>201822</wp:posOffset>
             </wp:positionV>
-            <wp:extent cx="7175019" cy="4961614"/>
-            <wp:effectExtent l="0" t="0" r="6985" b="0"/>
+            <wp:extent cx="8229600" cy="3959225"/>
+            <wp:effectExtent l="0" t="0" r="0" b="3175"/>
             <wp:wrapNone/>
-            <wp:docPr id="5" name="Picture 5"/>
+            <wp:docPr id="1" name="Picture 1" descr="Table&#10;&#10;Description automatically generated with medium confidence"/>
             <wp:cNvGraphicFramePr>
               <a:graphicFrameLocks xmlns:a="http://schemas.openxmlformats.org/drawingml/2006/main" noChangeAspect="1"/>
             </wp:cNvGraphicFramePr>
@@ -27,7 +27,7 @@
               <a:graphicData uri="http://schemas.openxmlformats.org/drawingml/2006/picture">
                 <pic:pic xmlns:pic="http://schemas.openxmlformats.org/drawingml/2006/picture">
                   <pic:nvPicPr>
-                    <pic:cNvPr id="1" name=""/>
+                    <pic:cNvPr id="1" name="Picture 1" descr="Table&#10;&#10;Description automatically generated with medium confidence"/>
                     <pic:cNvPicPr/>
                   </pic:nvPicPr>
                   <pic:blipFill>
@@ -45,7 +45,7 @@
                   <pic:spPr>
                     <a:xfrm>
                       <a:off x="0" y="0"/>
-                      <a:ext cx="7175019" cy="4961614"/>
+                      <a:ext cx="8229600" cy="3959225"/>
                     </a:xfrm>
                     <a:prstGeom prst="rect">
                       <a:avLst/>
@@ -54,12 +54,6 @@
                 </pic:pic>
               </a:graphicData>
             </a:graphic>
-            <wp14:sizeRelH relativeFrom="margin">
-              <wp14:pctWidth>0</wp14:pctWidth>
-            </wp14:sizeRelH>
-            <wp14:sizeRelV relativeFrom="margin">
-              <wp14:pctHeight>0</wp14:pctHeight>
-            </wp14:sizeRelV>
           </wp:anchor>
         </w:drawing>
       </w:r>
@@ -67,184 +61,8 @@
         <w:rPr>
           <w:noProof/>
         </w:rPr>
-        <mc:AlternateContent>
-          <mc:Choice Requires="wps">
-            <w:drawing>
-              <wp:anchor distT="0" distB="0" distL="114300" distR="114300" simplePos="0" relativeHeight="251675648" behindDoc="0" locked="0" layoutInCell="1" allowOverlap="1" wp14:anchorId="3E29A340" wp14:editId="554A42A9">
-                <wp:simplePos x="0" y="0"/>
-                <wp:positionH relativeFrom="column">
-                  <wp:posOffset>1403497</wp:posOffset>
-                </wp:positionH>
-                <wp:positionV relativeFrom="paragraph">
-                  <wp:posOffset>2445487</wp:posOffset>
-                </wp:positionV>
-                <wp:extent cx="2647359" cy="1796415"/>
-                <wp:effectExtent l="0" t="0" r="38735" b="32385"/>
-                <wp:wrapNone/>
-                <wp:docPr id="10" name="Arrow: Bent 10"/>
-                <wp:cNvGraphicFramePr/>
-                <a:graphic xmlns:a="http://schemas.openxmlformats.org/drawingml/2006/main">
-                  <a:graphicData uri="http://schemas.microsoft.com/office/word/2010/wordprocessingShape">
-                    <wps:wsp>
-                      <wps:cNvSpPr/>
-                      <wps:spPr>
-                        <a:xfrm rot="10800000" flipH="1">
-                          <a:off x="0" y="0"/>
-                          <a:ext cx="2647359" cy="1796415"/>
-                        </a:xfrm>
-                        <a:prstGeom prst="bentArrow">
-                          <a:avLst/>
-                        </a:prstGeom>
-                        <a:solidFill>
-                          <a:schemeClr val="tx1">
-                            <a:lumMod val="50000"/>
-                            <a:lumOff val="50000"/>
-                          </a:schemeClr>
-                        </a:solidFill>
-                        <a:ln>
-                          <a:solidFill>
-                            <a:schemeClr val="tx1"/>
-                          </a:solidFill>
-                        </a:ln>
-                      </wps:spPr>
-                      <wps:style>
-                        <a:lnRef idx="2">
-                          <a:schemeClr val="accent1">
-                            <a:shade val="50000"/>
-                          </a:schemeClr>
-                        </a:lnRef>
-                        <a:fillRef idx="1">
-                          <a:schemeClr val="accent1"/>
-                        </a:fillRef>
-                        <a:effectRef idx="0">
-                          <a:schemeClr val="accent1"/>
-                        </a:effectRef>
-                        <a:fontRef idx="minor">
-                          <a:schemeClr val="lt1"/>
-                        </a:fontRef>
-                      </wps:style>
-                      <wps:bodyPr rot="0" spcFirstLastPara="0" vertOverflow="overflow" horzOverflow="overflow" vert="horz" wrap="square" lIns="91440" tIns="45720" rIns="91440" bIns="45720" numCol="1" spcCol="0" rtlCol="0" fromWordArt="0" anchor="ctr" anchorCtr="0" forceAA="0" compatLnSpc="1">
-                        <a:prstTxWarp prst="textNoShape">
-                          <a:avLst/>
-                        </a:prstTxWarp>
-                        <a:noAutofit/>
-                      </wps:bodyPr>
-                    </wps:wsp>
-                  </a:graphicData>
-                </a:graphic>
-                <wp14:sizeRelH relativeFrom="margin">
-                  <wp14:pctWidth>0</wp14:pctWidth>
-                </wp14:sizeRelH>
-                <wp14:sizeRelV relativeFrom="margin">
-                  <wp14:pctHeight>0</wp14:pctHeight>
-                </wp14:sizeRelV>
-              </wp:anchor>
-            </w:drawing>
-          </mc:Choice>
-          <mc:Fallback>
-            <w:pict>
-              <v:shape w14:anchorId="19412463" id="Arrow: Bent 10" o:spid="_x0000_s1026" style="position:absolute;margin-left:110.5pt;margin-top:192.55pt;width:208.45pt;height:141.45pt;rotation:180;flip:x;z-index:251675648;visibility:visible;mso-wrap-style:square;mso-width-percent:0;mso-height-percent:0;mso-wrap-distance-left:9pt;mso-wrap-distance-top:0;mso-wrap-distance-right:9pt;mso-wrap-distance-bottom:0;mso-position-horizontal:absolute;mso-position-horizontal-relative:text;mso-position-vertical:absolute;mso-position-vertical-relative:text;mso-width-percent:0;mso-height-percent:0;mso-width-relative:margin;mso-height-relative:margin;v-text-anchor:middle" coordsize="2647359,1796415" o:gfxdata="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" path="m,1796415l,1010483c,576425,351874,224551,785932,224551r1412323,1l2198255,r449104,449104l2198255,898208r,-224552l785932,673656v-186025,,-336828,150803,-336828,336828l449104,1796415,,1796415xe" fillcolor="gray [1629]" strokecolor="black [3213]" strokeweight="1pt">
-                <v:stroke joinstyle="miter"/>
-                <v:path arrowok="t" o:connecttype="custom" o:connectlocs="0,1796415;0,1010483;785932,224551;2198255,224552;2198255,0;2647359,449104;2198255,898208;2198255,673656;785932,673656;449104,1010484;449104,1796415;0,1796415" o:connectangles="0,0,0,0,0,0,0,0,0,0,0,0"/>
-              </v:shape>
-            </w:pict>
-          </mc:Fallback>
-        </mc:AlternateContent>
-      </w:r>
-      <w:r>
-        <w:rPr>
-          <w:noProof/>
-        </w:rPr>
-        <mc:AlternateContent>
-          <mc:Choice Requires="wps">
-            <w:drawing>
-              <wp:anchor distT="0" distB="0" distL="114300" distR="114300" simplePos="0" relativeHeight="251673600" behindDoc="0" locked="0" layoutInCell="1" allowOverlap="1" wp14:anchorId="4722BEE2" wp14:editId="08D4E4DC">
-                <wp:simplePos x="0" y="0"/>
-                <wp:positionH relativeFrom="column">
-                  <wp:posOffset>4480630</wp:posOffset>
-                </wp:positionH>
-                <wp:positionV relativeFrom="paragraph">
-                  <wp:posOffset>27804</wp:posOffset>
-                </wp:positionV>
-                <wp:extent cx="1967939" cy="2954707"/>
-                <wp:effectExtent l="1905" t="0" r="15240" b="34290"/>
-                <wp:wrapNone/>
-                <wp:docPr id="9" name="Arrow: Bent 9"/>
-                <wp:cNvGraphicFramePr/>
-                <a:graphic xmlns:a="http://schemas.openxmlformats.org/drawingml/2006/main">
-                  <a:graphicData uri="http://schemas.microsoft.com/office/word/2010/wordprocessingShape">
-                    <wps:wsp>
-                      <wps:cNvSpPr/>
-                      <wps:spPr>
-                        <a:xfrm rot="5400000">
-                          <a:off x="0" y="0"/>
-                          <a:ext cx="1967939" cy="2954707"/>
-                        </a:xfrm>
-                        <a:prstGeom prst="bentArrow">
-                          <a:avLst/>
-                        </a:prstGeom>
-                        <a:solidFill>
-                          <a:schemeClr val="tx1">
-                            <a:lumMod val="50000"/>
-                            <a:lumOff val="50000"/>
-                          </a:schemeClr>
-                        </a:solidFill>
-                        <a:ln>
-                          <a:solidFill>
-                            <a:schemeClr val="tx1"/>
-                          </a:solidFill>
-                        </a:ln>
-                      </wps:spPr>
-                      <wps:style>
-                        <a:lnRef idx="2">
-                          <a:schemeClr val="accent1">
-                            <a:shade val="50000"/>
-                          </a:schemeClr>
-                        </a:lnRef>
-                        <a:fillRef idx="1">
-                          <a:schemeClr val="accent1"/>
-                        </a:fillRef>
-                        <a:effectRef idx="0">
-                          <a:schemeClr val="accent1"/>
-                        </a:effectRef>
-                        <a:fontRef idx="minor">
-                          <a:schemeClr val="lt1"/>
-                        </a:fontRef>
-                      </wps:style>
-                      <wps:bodyPr rot="0" spcFirstLastPara="0" vertOverflow="overflow" horzOverflow="overflow" vert="horz" wrap="square" lIns="91440" tIns="45720" rIns="91440" bIns="45720" numCol="1" spcCol="0" rtlCol="0" fromWordArt="0" anchor="ctr" anchorCtr="0" forceAA="0" compatLnSpc="1">
-                        <a:prstTxWarp prst="textNoShape">
-                          <a:avLst/>
-                        </a:prstTxWarp>
-                        <a:noAutofit/>
-                      </wps:bodyPr>
-                    </wps:wsp>
-                  </a:graphicData>
-                </a:graphic>
-                <wp14:sizeRelH relativeFrom="margin">
-                  <wp14:pctWidth>0</wp14:pctWidth>
-                </wp14:sizeRelH>
-                <wp14:sizeRelV relativeFrom="margin">
-                  <wp14:pctHeight>0</wp14:pctHeight>
-                </wp14:sizeRelV>
-              </wp:anchor>
-            </w:drawing>
-          </mc:Choice>
-          <mc:Fallback>
-            <w:pict>
-              <v:shape w14:anchorId="05DCF9B1" id="Arrow: Bent 9" o:spid="_x0000_s1026" style="position:absolute;margin-left:352.8pt;margin-top:2.2pt;width:154.95pt;height:232.65pt;rotation:90;z-index:251673600;visibility:visible;mso-wrap-style:square;mso-width-percent:0;mso-height-percent:0;mso-wrap-distance-left:9pt;mso-wrap-distance-top:0;mso-wrap-distance-right:9pt;mso-wrap-distance-bottom:0;mso-position-horizontal:absolute;mso-position-horizontal-relative:text;mso-position-vertical:absolute;mso-position-vertical-relative:text;mso-width-percent:0;mso-height-percent:0;mso-width-relative:margin;mso-height-relative:margin;v-text-anchor:middle" coordsize="1967939,2954707" o:gfxdata="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" path="m,2954707l,1106966c,631464,385471,245993,860973,245993r614981,-1l1475954,r491985,491985l1475954,983970r,-245993l860973,737977v-203787,,-368989,165202,-368989,368989c491984,1722880,491985,2338793,491985,2954707l,2954707xe" fillcolor="gray [1629]" strokecolor="black [3213]" strokeweight="1pt">
-                <v:stroke joinstyle="miter"/>
-                <v:path arrowok="t" o:connecttype="custom" o:connectlocs="0,2954707;0,1106966;860973,245993;1475954,245992;1475954,0;1967939,491985;1475954,983970;1475954,737977;860973,737977;491984,1106966;491985,2954707;0,2954707" o:connectangles="0,0,0,0,0,0,0,0,0,0,0,0"/>
-              </v:shape>
-            </w:pict>
-          </mc:Fallback>
-        </mc:AlternateContent>
-      </w:r>
-      <w:r>
-        <w:rPr>
-          <w:noProof/>
-        </w:rPr>
         <w:drawing>
-          <wp:inline distT="0" distB="0" distL="0" distR="0" wp14:anchorId="28F0C9A0" wp14:editId="180B94CB">
+          <wp:inline distT="0" distB="0" distL="0" distR="0" wp14:anchorId="28F0C9A0" wp14:editId="5B91D5CB">
             <wp:extent cx="3533775" cy="5095875"/>
             <wp:effectExtent l="0" t="0" r="9525" b="9525"/>
             <wp:docPr id="6" name="Picture 6"/>

</xml_diff>